<commit_message>
revised prototype doc for 3 members
</commit_message>
<xml_diff>
--- a/documents/prototype.docx
+++ b/documents/prototype.docx
@@ -650,7 +650,7 @@
         </w:trPr>
         <w:tc>
           <w:tcPr>
-            <w:tcW w:w="9360" w:type="dxa"/>
+            <w:tcW w:w="9005" w:type="dxa"/>
           </w:tcPr>
           <w:p>
             <w:pPr>
@@ -686,7 +686,7 @@
         </w:tc>
         <w:tc>
           <w:tcPr>
-            <w:tcW w:w="360" w:type="dxa"/>
+            <w:tcW w:w="355" w:type="dxa"/>
           </w:tcPr>
           <w:p/>
         </w:tc>
@@ -699,7 +699,7 @@
         </w:trPr>
         <w:tc>
           <w:tcPr>
-            <w:tcW w:w="9360" w:type="dxa"/>
+            <w:tcW w:w="9005" w:type="dxa"/>
           </w:tcPr>
           <w:p>
             <w:pPr>
@@ -737,7 +737,7 @@
         </w:trPr>
         <w:tc>
           <w:tcPr>
-            <w:tcW w:w="9360" w:type="dxa"/>
+            <w:tcW w:w="9005" w:type="dxa"/>
           </w:tcPr>
           <w:p>
             <w:r>
@@ -788,7 +788,7 @@
         </w:trPr>
         <w:tc>
           <w:tcPr>
-            <w:tcW w:w="9360" w:type="dxa"/>
+            <w:tcW w:w="9005" w:type="dxa"/>
           </w:tcPr>
           <w:p>
             <w:pPr>
@@ -824,7 +824,7 @@
         </w:trPr>
         <w:tc>
           <w:tcPr>
-            <w:tcW w:w="9360" w:type="dxa"/>
+            <w:tcW w:w="9005" w:type="dxa"/>
           </w:tcPr>
           <w:p>
             <w:r>
@@ -881,18 +881,18 @@
         </w:tc>
         <w:tc>
           <w:tcPr>
-            <w:tcW w:w="360" w:type="dxa"/>
+            <w:tcW w:w="355" w:type="dxa"/>
           </w:tcPr>
           <w:p/>
         </w:tc>
       </w:tr>
       <w:tr>
         <w:trPr>
-          <w:trHeight w:val="600"/>
+          <w:trHeight w:val="395"/>
         </w:trPr>
         <w:tc>
           <w:tcPr>
-            <w:tcW w:w="9360" w:type="dxa"/>
+            <w:tcW w:w="9005" w:type="dxa"/>
           </w:tcPr>
           <w:p>
             <w:pPr>
@@ -917,36 +917,24 @@
                 <w:szCs w:val="24"/>
                 <w:lang w:val="en-US"/>
               </w:rPr>
-              <w:t xml:space="preserve">Final </w:t>
-            </w:r>
-            <w:r>
-              <w:rPr>
-                <w:rFonts w:ascii="Roboto" w:eastAsia="Roboto" w:hAnsi="Roboto" w:cs="Roboto"/>
-                <w:b/>
-                <w:bCs/>
-                <w:color w:val="1D2125"/>
-                <w:sz w:val="24"/>
-                <w:szCs w:val="24"/>
-                <w:lang w:val="en-US"/>
-              </w:rPr>
-              <w:t>prototype</w:t>
+              <w:t>Member 3 name here</w:t>
             </w:r>
           </w:p>
         </w:tc>
         <w:tc>
           <w:tcPr>
-            <w:tcW w:w="360" w:type="dxa"/>
+            <w:tcW w:w="355" w:type="dxa"/>
           </w:tcPr>
           <w:p/>
         </w:tc>
       </w:tr>
       <w:tr>
         <w:trPr>
-          <w:trHeight w:val="1170"/>
+          <w:trHeight w:val="600"/>
         </w:trPr>
         <w:tc>
           <w:tcPr>
-            <w:tcW w:w="9360" w:type="dxa"/>
+            <w:tcW w:w="9005" w:type="dxa"/>
           </w:tcPr>
           <w:p>
             <w:r>
@@ -989,6 +977,37 @@
           </w:p>
           <w:p>
             <w:pPr>
+              <w:jc w:val="center"/>
+              <w:rPr>
+                <w:rFonts w:ascii="Roboto" w:eastAsia="Roboto" w:hAnsi="Roboto" w:cs="Roboto"/>
+                <w:b/>
+                <w:bCs/>
+                <w:color w:val="1D2125"/>
+                <w:sz w:val="24"/>
+                <w:szCs w:val="24"/>
+                <w:lang w:val="en-US"/>
+              </w:rPr>
+            </w:pPr>
+          </w:p>
+        </w:tc>
+        <w:tc>
+          <w:tcPr>
+            <w:tcW w:w="355" w:type="dxa"/>
+          </w:tcPr>
+          <w:p/>
+        </w:tc>
+      </w:tr>
+      <w:tr>
+        <w:trPr>
+          <w:trHeight w:val="431"/>
+        </w:trPr>
+        <w:tc>
+          <w:tcPr>
+            <w:tcW w:w="9005" w:type="dxa"/>
+          </w:tcPr>
+          <w:p>
+            <w:pPr>
+              <w:jc w:val="center"/>
               <w:rPr>
                 <w:rFonts w:ascii="Roboto" w:eastAsia="Roboto" w:hAnsi="Roboto" w:cs="Roboto"/>
                 <w:i/>
@@ -999,11 +1018,23 @@
                 <w:lang w:val="en-US"/>
               </w:rPr>
             </w:pPr>
+            <w:r>
+              <w:rPr>
+                <w:rFonts w:ascii="Roboto" w:eastAsia="Roboto" w:hAnsi="Roboto" w:cs="Roboto"/>
+                <w:b/>
+                <w:bCs/>
+                <w:color w:val="1D2125"/>
+                <w:sz w:val="24"/>
+                <w:szCs w:val="24"/>
+                <w:lang w:val="en-US"/>
+              </w:rPr>
+              <w:t>Final prototype</w:t>
+            </w:r>
           </w:p>
         </w:tc>
         <w:tc>
           <w:tcPr>
-            <w:tcW w:w="360" w:type="dxa"/>
+            <w:tcW w:w="355" w:type="dxa"/>
           </w:tcPr>
           <w:p/>
         </w:tc>
@@ -1012,11 +1043,76 @@
         <w:trPr>
           <w:gridAfter w:val="1"/>
           <w:wAfter w:w="355" w:type="dxa"/>
-          <w:trHeight w:val="300"/>
+          <w:trHeight w:val="764"/>
         </w:trPr>
         <w:tc>
           <w:tcPr>
-            <w:tcW w:w="9360" w:type="dxa"/>
+            <w:tcW w:w="9005" w:type="dxa"/>
+          </w:tcPr>
+          <w:p>
+            <w:r>
+              <w:rPr>
+                <w:rFonts w:ascii="Roboto" w:eastAsia="Roboto" w:hAnsi="Roboto" w:cs="Roboto"/>
+                <w:i/>
+                <w:iCs/>
+                <w:color w:val="1D2125"/>
+                <w:sz w:val="24"/>
+                <w:szCs w:val="24"/>
+                <w:lang w:val="en-US"/>
+              </w:rPr>
+              <w:t>Prototype link here</w:t>
+            </w:r>
+          </w:p>
+          <w:p>
+            <w:pPr>
+              <w:rPr>
+                <w:rFonts w:ascii="Roboto" w:eastAsia="Roboto" w:hAnsi="Roboto" w:cs="Roboto"/>
+                <w:i/>
+                <w:iCs/>
+                <w:color w:val="1D2125"/>
+                <w:sz w:val="24"/>
+                <w:szCs w:val="24"/>
+                <w:lang w:val="en-US"/>
+              </w:rPr>
+            </w:pPr>
+            <w:r>
+              <w:rPr>
+                <w:rFonts w:ascii="Roboto" w:eastAsia="Roboto" w:hAnsi="Roboto" w:cs="Roboto"/>
+                <w:i/>
+                <w:iCs/>
+                <w:color w:val="1D2125"/>
+                <w:sz w:val="24"/>
+                <w:szCs w:val="24"/>
+                <w:lang w:val="en-US"/>
+              </w:rPr>
+              <w:t>All screenshots here</w:t>
+            </w:r>
+          </w:p>
+          <w:p>
+            <w:pPr>
+              <w:jc w:val="center"/>
+              <w:rPr>
+                <w:rFonts w:ascii="Roboto" w:eastAsia="Roboto" w:hAnsi="Roboto" w:cs="Roboto"/>
+                <w:b/>
+                <w:bCs/>
+                <w:color w:val="1D2125"/>
+                <w:sz w:val="24"/>
+                <w:szCs w:val="24"/>
+                <w:lang w:val="en-US"/>
+              </w:rPr>
+            </w:pPr>
+          </w:p>
+        </w:tc>
+      </w:tr>
+      <w:tr>
+        <w:trPr>
+          <w:gridAfter w:val="1"/>
+          <w:wAfter w:w="355" w:type="dxa"/>
+          <w:trHeight w:val="359"/>
+        </w:trPr>
+        <w:tc>
+          <w:tcPr>
+            <w:tcW w:w="9005" w:type="dxa"/>
           </w:tcPr>
           <w:p>
             <w:pPr>
@@ -1046,11 +1142,10 @@
           </w:p>
           <w:p>
             <w:pPr>
-              <w:jc w:val="center"/>
               <w:rPr>
                 <w:rFonts w:ascii="Roboto" w:eastAsia="Roboto" w:hAnsi="Roboto" w:cs="Roboto"/>
-                <w:b/>
-                <w:bCs/>
+                <w:i/>
+                <w:iCs/>
                 <w:color w:val="1D2125"/>
                 <w:sz w:val="24"/>
                 <w:szCs w:val="24"/>
@@ -1068,7 +1163,7 @@
         </w:trPr>
         <w:tc>
           <w:tcPr>
-            <w:tcW w:w="9360" w:type="dxa"/>
+            <w:tcW w:w="9005" w:type="dxa"/>
           </w:tcPr>
           <w:p>
             <w:pPr>
@@ -1092,31 +1187,7 @@
                 <w:szCs w:val="24"/>
                 <w:lang w:val="en-US"/>
               </w:rPr>
-              <w:t>Insert the summary here.  The summary must include what features (and why) were taken from each member’s design</w:t>
-            </w:r>
-            <w:r>
-              <w:rPr>
-                <w:rFonts w:ascii="Roboto" w:eastAsia="Roboto" w:hAnsi="Roboto" w:cs="Roboto"/>
-                <w:i/>
-                <w:iCs/>
-                <w:color w:val="1D2125"/>
-                <w:sz w:val="24"/>
-                <w:szCs w:val="24"/>
-                <w:lang w:val="en-US"/>
-              </w:rPr>
-              <w:t xml:space="preserve"> to build the final prototype.  It should also include how this prototype is UI/UX compliant.</w:t>
-            </w:r>
-            <w:r>
-              <w:rPr>
-                <w:rFonts w:ascii="Roboto" w:eastAsia="Roboto" w:hAnsi="Roboto" w:cs="Roboto"/>
-                <w:i/>
-                <w:iCs/>
-                <w:color w:val="1D2125"/>
-                <w:sz w:val="24"/>
-                <w:szCs w:val="24"/>
-                <w:lang w:val="en-US"/>
-              </w:rPr>
-              <w:t xml:space="preserve"> </w:t>
+              <w:t xml:space="preserve">Insert the summary here.  The summary must include what features (and why) were taken from each member’s design to build the final prototype.  It should also include how this prototype is UI/UX compliant. </w:t>
             </w:r>
           </w:p>
         </w:tc>
@@ -3242,6 +3313,21 @@
 </file>
 
 <file path=customXml/item1.xml><?xml version="1.0" encoding="utf-8"?>
+<p:properties xmlns:p="http://schemas.microsoft.com/office/2006/metadata/properties" xmlns:xsi="http://www.w3.org/2001/XMLSchema-instance" xmlns:pc="http://schemas.microsoft.com/office/infopath/2007/PartnerControls">
+  <documentManagement/>
+</p:properties>
+</file>
+
+<file path=customXml/item2.xml><?xml version="1.0" encoding="utf-8"?>
+<?mso-contentType ?>
+<FormTemplates xmlns="http://schemas.microsoft.com/sharepoint/v3/contenttype/forms">
+  <Display>DocumentLibraryForm</Display>
+  <Edit>DocumentLibraryForm</Edit>
+  <New>DocumentLibraryForm</New>
+</FormTemplates>
+</file>
+
+<file path=customXml/item3.xml><?xml version="1.0" encoding="utf-8"?>
 <ct:contentTypeSchema xmlns:ct="http://schemas.microsoft.com/office/2006/metadata/contentType" xmlns:ma="http://schemas.microsoft.com/office/2006/metadata/properties/metaAttributes" ct:_="" ma:_="" ma:contentTypeName="Document" ma:contentTypeID="0x010100DE027D76E988C2439F2C4CADD2B73116" ma:contentTypeVersion="5" ma:contentTypeDescription="Create a new document." ma:contentTypeScope="" ma:versionID="611106745b622078128fc62923bbd6db">
   <xsd:schema xmlns:xsd="http://www.w3.org/2001/XMLSchema" xmlns:xs="http://www.w3.org/2001/XMLSchema" xmlns:p="http://schemas.microsoft.com/office/2006/metadata/properties" xmlns:ns3="2e59e2f9-fecc-460e-9a0b-d31d6ec06647" targetNamespace="http://schemas.microsoft.com/office/2006/metadata/properties" ma:root="true" ma:fieldsID="43a54ba7207d392f4186df0b7652ac4f" ns3:_="">
     <xsd:import namespace="2e59e2f9-fecc-460e-9a0b-d31d6ec06647"/>
@@ -3391,22 +3477,24 @@
 </ct:contentTypeSchema>
 </file>
 
-<file path=customXml/item2.xml><?xml version="1.0" encoding="utf-8"?>
-<?mso-contentType ?>
-<FormTemplates xmlns="http://schemas.microsoft.com/sharepoint/v3/contenttype/forms">
-  <Display>DocumentLibraryForm</Display>
-  <Edit>DocumentLibraryForm</Edit>
-  <New>DocumentLibraryForm</New>
-</FormTemplates>
+<file path=customXml/itemProps1.xml><?xml version="1.0" encoding="utf-8"?>
+<ds:datastoreItem xmlns:ds="http://schemas.openxmlformats.org/officeDocument/2006/customXml" ds:itemID="{3DC79E07-86A4-4269-B919-5B15D67B0E51}">
+  <ds:schemaRefs>
+    <ds:schemaRef ds:uri="http://schemas.microsoft.com/office/2006/metadata/properties"/>
+    <ds:schemaRef ds:uri="http://schemas.microsoft.com/office/infopath/2007/PartnerControls"/>
+  </ds:schemaRefs>
+</ds:datastoreItem>
 </file>
 
-<file path=customXml/item3.xml><?xml version="1.0" encoding="utf-8"?>
-<p:properties xmlns:p="http://schemas.microsoft.com/office/2006/metadata/properties" xmlns:xsi="http://www.w3.org/2001/XMLSchema-instance" xmlns:pc="http://schemas.microsoft.com/office/infopath/2007/PartnerControls">
-  <documentManagement/>
-</p:properties>
+<file path=customXml/itemProps2.xml><?xml version="1.0" encoding="utf-8"?>
+<ds:datastoreItem xmlns:ds="http://schemas.openxmlformats.org/officeDocument/2006/customXml" ds:itemID="{6F4AF14A-0744-477A-BA77-8494E8A8A24C}">
+  <ds:schemaRefs>
+    <ds:schemaRef ds:uri="http://schemas.microsoft.com/sharepoint/v3/contenttype/forms"/>
+  </ds:schemaRefs>
+</ds:datastoreItem>
 </file>
 
-<file path=customXml/itemProps1.xml><?xml version="1.0" encoding="utf-8"?>
+<file path=customXml/itemProps3.xml><?xml version="1.0" encoding="utf-8"?>
 <ds:datastoreItem xmlns:ds="http://schemas.openxmlformats.org/officeDocument/2006/customXml" ds:itemID="{E7C3267E-6E10-45D6-B5EE-561E7FC0812A}">
   <ds:schemaRefs>
     <ds:schemaRef ds:uri="http://schemas.microsoft.com/office/2006/metadata/contentType"/>
@@ -3422,28 +3510,4 @@
     <ds:schemaRef ds:uri="http://schemas.microsoft.com/internal/obd"/>
   </ds:schemaRefs>
 </ds:datastoreItem>
-</file>
-
-<file path=customXml/itemProps2.xml><?xml version="1.0" encoding="utf-8"?>
-<ds:datastoreItem xmlns:ds="http://schemas.openxmlformats.org/officeDocument/2006/customXml" ds:itemID="{6F4AF14A-0744-477A-BA77-8494E8A8A24C}">
-  <ds:schemaRefs>
-    <ds:schemaRef ds:uri="http://schemas.microsoft.com/sharepoint/v3/contenttype/forms"/>
-  </ds:schemaRefs>
-</ds:datastoreItem>
-</file>
-
-<file path=customXml/itemProps3.xml><?xml version="1.0" encoding="utf-8"?>
-<ds:datastoreItem xmlns:ds="http://schemas.openxmlformats.org/officeDocument/2006/customXml" ds:itemID="{3DC79E07-86A4-4269-B919-5B15D67B0E51}">
-  <ds:schemaRefs>
-    <ds:schemaRef ds:uri="2e59e2f9-fecc-460e-9a0b-d31d6ec06647"/>
-    <ds:schemaRef ds:uri="http://purl.org/dc/dcmitype/"/>
-    <ds:schemaRef ds:uri="http://schemas.microsoft.com/office/2006/metadata/properties"/>
-    <ds:schemaRef ds:uri="http://schemas.openxmlformats.org/package/2006/metadata/core-properties"/>
-    <ds:schemaRef ds:uri="http://purl.org/dc/elements/1.1/"/>
-    <ds:schemaRef ds:uri="http://schemas.microsoft.com/office/2006/documentManagement/types"/>
-    <ds:schemaRef ds:uri="http://schemas.microsoft.com/office/infopath/2007/PartnerControls"/>
-    <ds:schemaRef ds:uri="http://www.w3.org/XML/1998/namespace"/>
-    <ds:schemaRef ds:uri="http://purl.org/dc/terms/"/>
-  </ds:schemaRefs>
-</ds:datastoreItem>
 </file>
</xml_diff>

<commit_message>
added my figma prototype link and screenshots
</commit_message>
<xml_diff>
--- a/documents/prototype.docx
+++ b/documents/prototype.docx
@@ -724,7 +724,7 @@
                 <w:szCs w:val="24"/>
                 <w:lang w:val="en-US"/>
               </w:rPr>
-              <w:t>Member 1 name here</w:t>
+              <w:t>Harrison</w:t>
             </w:r>
           </w:p>
         </w:tc>
@@ -739,20 +739,6 @@
           <w:tcPr>
             <w:tcW w:w="9005" w:type="dxa"/>
           </w:tcPr>
-          <w:p>
-            <w:r>
-              <w:rPr>
-                <w:rFonts w:ascii="Roboto" w:eastAsia="Roboto" w:hAnsi="Roboto" w:cs="Roboto"/>
-                <w:i/>
-                <w:iCs/>
-                <w:color w:val="1D2125"/>
-                <w:sz w:val="24"/>
-                <w:szCs w:val="24"/>
-                <w:lang w:val="en-US"/>
-              </w:rPr>
-              <w:t>Prototype link here</w:t>
-            </w:r>
-          </w:p>
           <w:p>
             <w:pPr>
               <w:rPr>
@@ -775,7 +761,80 @@
                 <w:szCs w:val="24"/>
                 <w:lang w:val="en-US"/>
               </w:rPr>
-              <w:t>All screenshots here</w:t>
+              <w:lastRenderedPageBreak/>
+              <w:t>https://www.figma.com/design/qlQQ0jkeS88IXmb6WuvvNs/Health_and_Wellness_Prototype_HarrisonBenton?node-id=0-1&amp;p=f&amp;t=m70WAyWxRZV8gRfF-0</w:t>
+            </w:r>
+            <w:r>
+              <w:rPr>
+                <w:rFonts w:ascii="Roboto" w:eastAsia="Roboto" w:hAnsi="Roboto" w:cs="Roboto"/>
+                <w:i/>
+                <w:iCs/>
+                <w:color w:val="1D2125"/>
+                <w:sz w:val="24"/>
+                <w:szCs w:val="24"/>
+                <w:lang w:val="en-US"/>
+              </w:rPr>
+              <w:t xml:space="preserve">All </w:t>
+            </w:r>
+            <w:r>
+              <w:rPr>
+                <w:rFonts w:ascii="Roboto" w:eastAsia="Roboto" w:hAnsi="Roboto" w:cs="Roboto"/>
+                <w:i/>
+                <w:iCs/>
+                <w:noProof/>
+                <w:color w:val="1D2125"/>
+                <w:sz w:val="24"/>
+                <w:szCs w:val="24"/>
+                <w:lang w:val="en-US"/>
+              </w:rPr>
+              <w:drawing>
+                <wp:inline distT="0" distB="0" distL="0" distR="0" wp14:anchorId="29FBD231" wp14:editId="09C6B716">
+                  <wp:extent cx="5575300" cy="6127750"/>
+                  <wp:effectExtent l="0" t="0" r="6350" b="6350"/>
+                  <wp:docPr id="2071627591" name="Picture 1"/>
+                  <wp:cNvGraphicFramePr>
+                    <a:graphicFrameLocks xmlns:a="http://schemas.openxmlformats.org/drawingml/2006/main" noChangeAspect="1"/>
+                  </wp:cNvGraphicFramePr>
+                  <a:graphic xmlns:a="http://schemas.openxmlformats.org/drawingml/2006/main">
+                    <a:graphicData uri="http://schemas.openxmlformats.org/drawingml/2006/picture">
+                      <pic:pic xmlns:pic="http://schemas.openxmlformats.org/drawingml/2006/picture">
+                        <pic:nvPicPr>
+                          <pic:cNvPr id="0" name="Picture 1"/>
+                          <pic:cNvPicPr>
+                            <a:picLocks noChangeAspect="1" noChangeArrowheads="1"/>
+                          </pic:cNvPicPr>
+                        </pic:nvPicPr>
+                        <pic:blipFill>
+                          <a:blip r:embed="rId8" cstate="print">
+                            <a:extLst>
+                              <a:ext uri="{28A0092B-C50C-407E-A947-70E740481C1C}">
+                                <a14:useLocalDpi xmlns:a14="http://schemas.microsoft.com/office/drawing/2010/main" val="0"/>
+                              </a:ext>
+                            </a:extLst>
+                          </a:blip>
+                          <a:srcRect/>
+                          <a:stretch>
+                            <a:fillRect/>
+                          </a:stretch>
+                        </pic:blipFill>
+                        <pic:spPr bwMode="auto">
+                          <a:xfrm>
+                            <a:off x="0" y="0"/>
+                            <a:ext cx="5575300" cy="6127750"/>
+                          </a:xfrm>
+                          <a:prstGeom prst="rect">
+                            <a:avLst/>
+                          </a:prstGeom>
+                          <a:noFill/>
+                          <a:ln>
+                            <a:noFill/>
+                          </a:ln>
+                        </pic:spPr>
+                      </pic:pic>
+                    </a:graphicData>
+                  </a:graphic>
+                </wp:inline>
+              </w:drawing>
             </w:r>
           </w:p>
         </w:tc>
@@ -1060,6 +1119,7 @@
                 <w:szCs w:val="24"/>
                 <w:lang w:val="en-US"/>
               </w:rPr>
+              <w:lastRenderedPageBreak/>
               <w:t>Prototype link here</w:t>
             </w:r>
           </w:p>

</xml_diff>

<commit_message>
Uploaded summary and discussion of prototype
</commit_message>
<xml_diff>
--- a/documents/prototype.docx
+++ b/documents/prototype.docx
@@ -606,6 +606,7 @@
         </w:rPr>
         <w:t xml:space="preserve">All the </w:t>
       </w:r>
+      <w:proofErr w:type="gramStart"/>
       <w:r>
         <w:rPr>
           <w:rFonts w:ascii="Roboto" w:eastAsia="Roboto" w:hAnsi="Roboto" w:cs="Roboto"/>
@@ -616,7 +617,20 @@
           <w:szCs w:val="24"/>
           <w:lang w:val="en-US"/>
         </w:rPr>
-        <w:t>works of all the team members</w:t>
+        <w:t>works</w:t>
+      </w:r>
+      <w:proofErr w:type="gramEnd"/>
+      <w:r>
+        <w:rPr>
+          <w:rFonts w:ascii="Roboto" w:eastAsia="Roboto" w:hAnsi="Roboto" w:cs="Roboto"/>
+          <w:b/>
+          <w:bCs/>
+          <w:color w:val="1D2125"/>
+          <w:sz w:val="24"/>
+          <w:szCs w:val="24"/>
+          <w:lang w:val="en-US"/>
+        </w:rPr>
+        <w:t xml:space="preserve"> of all the team members</w:t>
       </w:r>
     </w:p>
     <w:tbl>
@@ -1711,7 +1725,116 @@
                 <w:szCs w:val="24"/>
                 <w:lang w:val="en-US"/>
               </w:rPr>
-              <w:t xml:space="preserve">Insert the summary here.  The summary must include what features (and why) were taken from each member’s design to build the final prototype.  It should also include how this prototype is UI/UX compliant. </w:t>
+              <w:t xml:space="preserve">We added the name of the website as a link to the homepage from </w:t>
+            </w:r>
+            <w:r>
+              <w:rPr>
+                <w:rFonts w:ascii="Roboto" w:eastAsia="Roboto" w:hAnsi="Roboto" w:cs="Roboto"/>
+                <w:i/>
+                <w:iCs/>
+                <w:color w:val="1D2125"/>
+                <w:sz w:val="24"/>
+                <w:szCs w:val="24"/>
+                <w:lang w:val="en-US"/>
+              </w:rPr>
+              <w:t>Patrick’s</w:t>
+            </w:r>
+            <w:r>
+              <w:rPr>
+                <w:rFonts w:ascii="Roboto" w:eastAsia="Roboto" w:hAnsi="Roboto" w:cs="Roboto"/>
+                <w:i/>
+                <w:iCs/>
+                <w:color w:val="1D2125"/>
+                <w:sz w:val="24"/>
+                <w:szCs w:val="24"/>
+                <w:lang w:val="en-US"/>
+              </w:rPr>
+              <w:t xml:space="preserve"> design, then we added a button for sign in from </w:t>
+            </w:r>
+            <w:r>
+              <w:rPr>
+                <w:rFonts w:ascii="Roboto" w:eastAsia="Roboto" w:hAnsi="Roboto" w:cs="Roboto"/>
+                <w:i/>
+                <w:iCs/>
+                <w:color w:val="1D2125"/>
+                <w:sz w:val="24"/>
+                <w:szCs w:val="24"/>
+                <w:lang w:val="en-US"/>
+              </w:rPr>
+              <w:t>Harrison’s</w:t>
+            </w:r>
+            <w:r>
+              <w:rPr>
+                <w:rFonts w:ascii="Roboto" w:eastAsia="Roboto" w:hAnsi="Roboto" w:cs="Roboto"/>
+                <w:i/>
+                <w:iCs/>
+                <w:color w:val="1D2125"/>
+                <w:sz w:val="24"/>
+                <w:szCs w:val="24"/>
+                <w:lang w:val="en-US"/>
+              </w:rPr>
+              <w:t xml:space="preserve"> design instead of an avatar that our users may not have recognized. We used Heathers color scheme and layout as we decided that the red from </w:t>
+            </w:r>
+            <w:r>
+              <w:rPr>
+                <w:rFonts w:ascii="Roboto" w:eastAsia="Roboto" w:hAnsi="Roboto" w:cs="Roboto"/>
+                <w:i/>
+                <w:iCs/>
+                <w:color w:val="1D2125"/>
+                <w:sz w:val="24"/>
+                <w:szCs w:val="24"/>
+                <w:lang w:val="en-US"/>
+              </w:rPr>
+              <w:t>Patrick’s</w:t>
+            </w:r>
+            <w:r>
+              <w:rPr>
+                <w:rFonts w:ascii="Roboto" w:eastAsia="Roboto" w:hAnsi="Roboto" w:cs="Roboto"/>
+                <w:i/>
+                <w:iCs/>
+                <w:color w:val="1D2125"/>
+                <w:sz w:val="24"/>
+                <w:szCs w:val="24"/>
+                <w:lang w:val="en-US"/>
+              </w:rPr>
+              <w:t xml:space="preserve"> design was not the best due to the visceral emotion of an emergency. We decided the photos next to articles from Harrison's and Heather's designs could help users with literacy or language barriers. Patrick came up with the Wellness Hub as the name of the website and we agreed it was </w:t>
+            </w:r>
+            <w:r>
+              <w:rPr>
+                <w:rFonts w:ascii="Roboto" w:eastAsia="Roboto" w:hAnsi="Roboto" w:cs="Roboto"/>
+                <w:i/>
+                <w:iCs/>
+                <w:color w:val="1D2125"/>
+                <w:sz w:val="24"/>
+                <w:szCs w:val="24"/>
+                <w:lang w:val="en-US"/>
+              </w:rPr>
+              <w:lastRenderedPageBreak/>
+              <w:t xml:space="preserve">memorable and conveyed the idea of our website. We also made sure the design across all the pages is consistent for useability and ensured it had an intuitive design. Our design is dynamic and helps users to </w:t>
+            </w:r>
+            <w:r>
+              <w:rPr>
+                <w:rFonts w:ascii="Roboto" w:eastAsia="Roboto" w:hAnsi="Roboto" w:cs="Roboto"/>
+                <w:i/>
+                <w:iCs/>
+                <w:color w:val="1D2125"/>
+                <w:sz w:val="24"/>
+                <w:szCs w:val="24"/>
+                <w:lang w:val="en-US"/>
+              </w:rPr>
+              <w:t>stay</w:t>
+            </w:r>
+            <w:r>
+              <w:rPr>
+                <w:rFonts w:ascii="Roboto" w:eastAsia="Roboto" w:hAnsi="Roboto" w:cs="Roboto"/>
+                <w:i/>
+                <w:iCs/>
+                <w:color w:val="1D2125"/>
+                <w:sz w:val="24"/>
+                <w:szCs w:val="24"/>
+                <w:lang w:val="en-US"/>
+              </w:rPr>
+              <w:t xml:space="preserve"> focused while using the polite software UCD method. The images we used were intended to be inclusive with all cultures to accommodate all audiences.</w:t>
             </w:r>
           </w:p>
         </w:tc>
@@ -3858,6 +3981,12 @@
 </file>
 
 <file path=customXml/item2.xml><?xml version="1.0" encoding="utf-8"?>
+<p:properties xmlns:p="http://schemas.microsoft.com/office/2006/metadata/properties" xmlns:xsi="http://www.w3.org/2001/XMLSchema-instance" xmlns:pc="http://schemas.microsoft.com/office/infopath/2007/PartnerControls">
+  <documentManagement/>
+</p:properties>
+</file>
+
+<file path=customXml/item3.xml><?xml version="1.0" encoding="utf-8"?>
 <ct:contentTypeSchema xmlns:ct="http://schemas.microsoft.com/office/2006/metadata/contentType" xmlns:ma="http://schemas.microsoft.com/office/2006/metadata/properties/metaAttributes" ct:_="" ma:_="" ma:contentTypeName="Document" ma:contentTypeID="0x010100DE027D76E988C2439F2C4CADD2B73116" ma:contentTypeVersion="5" ma:contentTypeDescription="Create a new document." ma:contentTypeScope="" ma:versionID="611106745b622078128fc62923bbd6db">
   <xsd:schema xmlns:xsd="http://www.w3.org/2001/XMLSchema" xmlns:xs="http://www.w3.org/2001/XMLSchema" xmlns:p="http://schemas.microsoft.com/office/2006/metadata/properties" xmlns:ns3="2e59e2f9-fecc-460e-9a0b-d31d6ec06647" targetNamespace="http://schemas.microsoft.com/office/2006/metadata/properties" ma:root="true" ma:fieldsID="43a54ba7207d392f4186df0b7652ac4f" ns3:_="">
     <xsd:import namespace="2e59e2f9-fecc-460e-9a0b-d31d6ec06647"/>
@@ -4007,12 +4136,6 @@
 </ct:contentTypeSchema>
 </file>
 
-<file path=customXml/item3.xml><?xml version="1.0" encoding="utf-8"?>
-<p:properties xmlns:p="http://schemas.microsoft.com/office/2006/metadata/properties" xmlns:xsi="http://www.w3.org/2001/XMLSchema-instance" xmlns:pc="http://schemas.microsoft.com/office/infopath/2007/PartnerControls">
-  <documentManagement/>
-</p:properties>
-</file>
-
 <file path=customXml/itemProps1.xml><?xml version="1.0" encoding="utf-8"?>
 <ds:datastoreItem xmlns:ds="http://schemas.openxmlformats.org/officeDocument/2006/customXml" ds:itemID="{6F4AF14A-0744-477A-BA77-8494E8A8A24C}">
   <ds:schemaRefs>
@@ -4022,6 +4145,15 @@
 </file>
 
 <file path=customXml/itemProps2.xml><?xml version="1.0" encoding="utf-8"?>
+<ds:datastoreItem xmlns:ds="http://schemas.openxmlformats.org/officeDocument/2006/customXml" ds:itemID="{3DC79E07-86A4-4269-B919-5B15D67B0E51}">
+  <ds:schemaRefs>
+    <ds:schemaRef ds:uri="http://schemas.microsoft.com/office/2006/metadata/properties"/>
+    <ds:schemaRef ds:uri="http://schemas.microsoft.com/office/infopath/2007/PartnerControls"/>
+  </ds:schemaRefs>
+</ds:datastoreItem>
+</file>
+
+<file path=customXml/itemProps3.xml><?xml version="1.0" encoding="utf-8"?>
 <ds:datastoreItem xmlns:ds="http://schemas.openxmlformats.org/officeDocument/2006/customXml" ds:itemID="{E7C3267E-6E10-45D6-B5EE-561E7FC0812A}">
   <ds:schemaRefs>
     <ds:schemaRef ds:uri="http://schemas.microsoft.com/office/2006/metadata/contentType"/>
@@ -4037,13 +4169,4 @@
     <ds:schemaRef ds:uri="http://schemas.microsoft.com/internal/obd"/>
   </ds:schemaRefs>
 </ds:datastoreItem>
-</file>
-
-<file path=customXml/itemProps3.xml><?xml version="1.0" encoding="utf-8"?>
-<ds:datastoreItem xmlns:ds="http://schemas.openxmlformats.org/officeDocument/2006/customXml" ds:itemID="{3DC79E07-86A4-4269-B919-5B15D67B0E51}">
-  <ds:schemaRefs>
-    <ds:schemaRef ds:uri="http://schemas.microsoft.com/office/2006/metadata/properties"/>
-    <ds:schemaRef ds:uri="http://schemas.microsoft.com/office/infopath/2007/PartnerControls"/>
-  </ds:schemaRefs>
-</ds:datastoreItem>
 </file>
</xml_diff>